<commit_message>
added 2013 glfw files
</commit_message>
<xml_diff>
--- a/Docu/Ausarbeitung.docx
+++ b/Docu/Ausarbeitung.docx
@@ -946,8 +946,6 @@
         </w:rPr>
         <w:t xml:space="preserve"> angezeigt werden können, wofür OpenGL genutzt werden soll.</w:t>
       </w:r>
-      <w:bookmarkStart w:id="4" w:name="_GoBack"/>
-      <w:bookmarkEnd w:id="4"/>
     </w:p>
     <w:p>
       <w:pPr>
@@ -1032,8 +1030,8 @@
           <w:lang w:eastAsia="de-DE"/>
         </w:rPr>
       </w:pPr>
-      <w:bookmarkStart w:id="5" w:name="L_246sungsansatz"/>
-      <w:bookmarkEnd w:id="5"/>
+      <w:bookmarkStart w:id="4" w:name="L_246sungsansatz"/>
+      <w:bookmarkEnd w:id="4"/>
       <w:r>
         <w:rPr>
           <w:rFonts w:ascii="Arial" w:eastAsia="Times New Roman" w:hAnsi="Arial" w:cs="Arial"/>
@@ -1126,8 +1124,8 @@
           <w:lang w:eastAsia="de-DE"/>
         </w:rPr>
       </w:pPr>
-      <w:bookmarkStart w:id="6" w:name="Implementierung"/>
-      <w:bookmarkEnd w:id="6"/>
+      <w:bookmarkStart w:id="5" w:name="Implementierung"/>
+      <w:bookmarkEnd w:id="5"/>
       <w:r>
         <w:rPr>
           <w:rFonts w:ascii="Arial" w:eastAsia="Times New Roman" w:hAnsi="Arial" w:cs="Arial"/>
@@ -1803,8 +1801,36 @@
       </w:r>
     </w:p>
     <w:p>
-      <w:r>
+      <w:pPr>
+        <w:rPr>
+          <w:lang w:val="en-GB"/>
+        </w:rPr>
+      </w:pPr>
+      <w:r>
+        <w:rPr>
+          <w:lang w:val="en-GB"/>
+        </w:rPr>
         <w:t>View -&gt; Other Windows -&gt; Property Manager</w:t>
+      </w:r>
+      <w:r>
+        <w:rPr>
+          <w:lang w:val="en-GB"/>
+        </w:rPr>
+        <w:t xml:space="preserve"> (</w:t>
+      </w:r>
+      <w:r>
+        <w:rPr>
+          <w:lang w:val="en-GB"/>
+        </w:rPr>
+        <w:t>Eigenschaften Manager</w:t>
+      </w:r>
+      <w:bookmarkStart w:id="6" w:name="_GoBack"/>
+      <w:bookmarkEnd w:id="6"/>
+      <w:r>
+        <w:rPr>
+          <w:lang w:val="en-GB"/>
+        </w:rPr>
+        <w:t>)</w:t>
       </w:r>
     </w:p>
     <w:p>

</xml_diff>